<commit_message>
Documentatnion and Database Update
</commit_message>
<xml_diff>
--- a/Documentation/URS_Synthesis_Assignment.docx
+++ b/Documentation/URS_Synthesis_Assignment.docx
@@ -3263,6 +3263,24 @@
               <w:t>3: Actor adds items to shopping cart.</w:t>
             </w:r>
           </w:p>
+          <w:p>
+            <w:pPr>
+              <w:jc w:val="both"/>
+              <w:cnfStyle w:val="000000000000" w:firstRow="0" w:lastRow="0" w:firstColumn="0" w:lastColumn="0" w:oddVBand="0" w:evenVBand="0" w:oddHBand="0" w:evenHBand="0" w:firstRowFirstColumn="0" w:firstRowLastColumn="0" w:lastRowFirstColumn="0" w:lastRowLastColumn="0"/>
+            </w:pPr>
+            <w:r>
+              <w:t>4</w:t>
+            </w:r>
+            <w:r>
+              <w:t xml:space="preserve">: System displays </w:t>
+            </w:r>
+            <w:r>
+              <w:t>confirmation message that item was added</w:t>
+            </w:r>
+            <w:r>
+              <w:t>.</w:t>
+            </w:r>
+          </w:p>
         </w:tc>
       </w:tr>
       <w:tr>
@@ -3327,13 +3345,7 @@
               <w:cnfStyle w:val="000000000000" w:firstRow="0" w:lastRow="0" w:firstColumn="0" w:lastColumn="0" w:oddVBand="0" w:evenVBand="0" w:oddHBand="0" w:evenHBand="0" w:firstRowFirstColumn="0" w:firstRowLastColumn="0" w:lastRowFirstColumn="0" w:lastRowLastColumn="0"/>
             </w:pPr>
             <w:r>
-              <w:t xml:space="preserve">.1: System restricts </w:t>
-            </w:r>
-            <w:r>
-              <w:t>Actor</w:t>
-            </w:r>
-            <w:r>
-              <w:t xml:space="preserve"> from adding 0 of item unit.</w:t>
+              <w:t>.1: System restricts Actor from adding 0 of item unit.</w:t>
             </w:r>
           </w:p>
           <w:p>
@@ -3342,6 +3354,54 @@
             </w:pPr>
             <w:r>
               <w:t>.2: Return to MMS step 1.</w:t>
+            </w:r>
+          </w:p>
+          <w:p>
+            <w:pPr>
+              <w:cnfStyle w:val="000000000000" w:firstRow="0" w:lastRow="0" w:firstColumn="0" w:lastColumn="0" w:oddVBand="0" w:evenVBand="0" w:oddHBand="0" w:evenHBand="0" w:firstRowFirstColumn="0" w:firstRowLastColumn="0" w:lastRowFirstColumn="0" w:lastRowLastColumn="0"/>
+            </w:pPr>
+            <w:r>
+              <w:t>4a</w:t>
+            </w:r>
+            <w:r>
+              <w:t xml:space="preserve">: </w:t>
+            </w:r>
+            <w:r>
+              <w:t>Cannot add item to shopping cart</w:t>
+            </w:r>
+          </w:p>
+          <w:p>
+            <w:pPr>
+              <w:cnfStyle w:val="000000000000" w:firstRow="0" w:lastRow="0" w:firstColumn="0" w:lastColumn="0" w:oddVBand="0" w:evenVBand="0" w:oddHBand="0" w:evenHBand="0" w:firstRowFirstColumn="0" w:firstRowLastColumn="0" w:lastRowFirstColumn="0" w:lastRowLastColumn="0"/>
+            </w:pPr>
+            <w:r>
+              <w:t xml:space="preserve">.1: System displays </w:t>
+            </w:r>
+            <w:r>
+              <w:t>error</w:t>
+            </w:r>
+            <w:r>
+              <w:t xml:space="preserve"> message that </w:t>
+            </w:r>
+            <w:r>
+              <w:t>item couldn’t be added</w:t>
+            </w:r>
+            <w:r>
+              <w:t>.</w:t>
+            </w:r>
+          </w:p>
+          <w:p>
+            <w:pPr>
+              <w:cnfStyle w:val="000000000000" w:firstRow="0" w:lastRow="0" w:firstColumn="0" w:lastColumn="0" w:oddVBand="0" w:evenVBand="0" w:oddHBand="0" w:evenHBand="0" w:firstRowFirstColumn="0" w:firstRowLastColumn="0" w:lastRowFirstColumn="0" w:lastRowLastColumn="0"/>
+            </w:pPr>
+            <w:r>
+              <w:t xml:space="preserve">.2: Return to MMS step </w:t>
+            </w:r>
+            <w:r>
+              <w:t>1</w:t>
+            </w:r>
+            <w:r>
+              <w:t>.</w:t>
             </w:r>
           </w:p>
         </w:tc>
@@ -3732,6 +3792,7 @@
           </w:tcPr>
           <w:p>
             <w:r>
+              <w:lastRenderedPageBreak/>
               <w:t>Pre-condition</w:t>
             </w:r>
           </w:p>
@@ -4533,6 +4594,7 @@
               <w:cnfStyle w:val="000000000000" w:firstRow="0" w:lastRow="0" w:firstColumn="0" w:lastColumn="0" w:oddVBand="0" w:evenVBand="0" w:oddHBand="0" w:evenHBand="0" w:firstRowFirstColumn="0" w:firstRowLastColumn="0" w:lastRowFirstColumn="0" w:lastRowLastColumn="0"/>
             </w:pPr>
             <w:r>
+              <w:lastRenderedPageBreak/>
               <w:t>.2: Return to MMS step 5.</w:t>
             </w:r>
           </w:p>
@@ -4583,7 +4645,6 @@
               <w:cnfStyle w:val="000000000000" w:firstRow="0" w:lastRow="0" w:firstColumn="0" w:lastColumn="0" w:oddVBand="0" w:evenVBand="0" w:oddHBand="0" w:evenHBand="0" w:firstRowFirstColumn="0" w:firstRowLastColumn="0" w:lastRowFirstColumn="0" w:lastRowLastColumn="0"/>
             </w:pPr>
             <w:r>
-              <w:lastRenderedPageBreak/>
               <w:t>6</w:t>
             </w:r>
             <w:r>
@@ -5262,6 +5323,7 @@
               <w:cnfStyle w:val="000000000000" w:firstRow="0" w:lastRow="0" w:firstColumn="0" w:lastColumn="0" w:oddVBand="0" w:evenVBand="0" w:oddHBand="0" w:evenHBand="0" w:firstRowFirstColumn="0" w:firstRowLastColumn="0" w:lastRowFirstColumn="0" w:lastRowLastColumn="0"/>
             </w:pPr>
             <w:r>
+              <w:lastRenderedPageBreak/>
               <w:t xml:space="preserve">.2: Return to MMS step </w:t>
             </w:r>
             <w:r>
@@ -6135,6 +6197,7 @@
               <w:cnfStyle w:val="000000000000" w:firstRow="0" w:lastRow="0" w:firstColumn="0" w:lastColumn="0" w:oddVBand="0" w:evenVBand="0" w:oddHBand="0" w:evenHBand="0" w:firstRowFirstColumn="0" w:firstRowLastColumn="0" w:lastRowFirstColumn="0" w:lastRowLastColumn="0"/>
             </w:pPr>
             <w:r>
+              <w:lastRenderedPageBreak/>
               <w:t>.2: Go to MMS step 2</w:t>
             </w:r>
           </w:p>
@@ -6197,7 +6260,6 @@
           </w:tcPr>
           <w:p>
             <w:r>
-              <w:lastRenderedPageBreak/>
               <w:t>Use case</w:t>
             </w:r>
           </w:p>

</xml_diff>